<commit_message>
Dokumentation Anpassung | Main.ino Präsenzsensor Einbau & Test
</commit_message>
<xml_diff>
--- a/docs/Dokumentation ESP32 Mikrocontroller - Draft.docx
+++ b/docs/Dokumentation ESP32 Mikrocontroller - Draft.docx
@@ -600,6 +600,7 @@
       </w:pPr>
       <w:r>
         <w:rPr>
+          <w:noProof/>
           <w:sz w:val="22"/>
           <w:szCs w:val="22"/>
         </w:rPr>
@@ -694,19 +695,79 @@
     <w:p>
       <w:pPr>
         <w:rPr>
-          <w:sz w:val="22"/>
-          <w:szCs w:val="22"/>
-        </w:rPr>
-      </w:pPr>
-      <w:r>
-        <w:rPr>
-          <w:b/>
-          <w:bCs/>
-          <w:sz w:val="22"/>
-          <w:szCs w:val="22"/>
-        </w:rPr>
-        <w:t>[Schaubild der ESP32-Verkabelung]</w:t>
-      </w:r>
+          <w:b/>
+          <w:bCs/>
+          <w:sz w:val="22"/>
+          <w:szCs w:val="22"/>
+        </w:rPr>
+      </w:pPr>
+      <w:r>
+        <w:rPr>
+          <w:b/>
+          <w:bCs/>
+          <w:sz w:val="22"/>
+          <w:szCs w:val="22"/>
+        </w:rPr>
+        <w:lastRenderedPageBreak/>
+        <w:drawing>
+          <wp:inline distT="0" distB="0" distL="0" distR="0" wp14:anchorId="5C2CA3F5" wp14:editId="0B9A8A39">
+            <wp:extent cx="5760720" cy="4196080"/>
+            <wp:effectExtent l="0" t="0" r="0" b="0"/>
+            <wp:docPr id="976612939" name="Grafik 2" descr="Ein Bild, das Text, Diagramm, parallel, Plan enthält.&#10;&#10;KI-generierte Inhalte können fehlerhaft sein."/>
+            <wp:cNvGraphicFramePr>
+              <a:graphicFrameLocks xmlns:a="http://schemas.openxmlformats.org/drawingml/2006/main" noChangeAspect="1"/>
+            </wp:cNvGraphicFramePr>
+            <a:graphic xmlns:a="http://schemas.openxmlformats.org/drawingml/2006/main">
+              <a:graphicData uri="http://schemas.openxmlformats.org/drawingml/2006/picture">
+                <pic:pic xmlns:pic="http://schemas.openxmlformats.org/drawingml/2006/picture">
+                  <pic:nvPicPr>
+                    <pic:cNvPr id="976612939" name="Grafik 2" descr="Ein Bild, das Text, Diagramm, parallel, Plan enthält.&#10;&#10;KI-generierte Inhalte können fehlerhaft sein."/>
+                    <pic:cNvPicPr>
+                      <a:picLocks noChangeAspect="1" noChangeArrowheads="1"/>
+                    </pic:cNvPicPr>
+                  </pic:nvPicPr>
+                  <pic:blipFill>
+                    <a:blip r:embed="rId6" cstate="print">
+                      <a:extLst>
+                        <a:ext uri="{28A0092B-C50C-407E-A947-70E740481C1C}">
+                          <a14:useLocalDpi xmlns:a14="http://schemas.microsoft.com/office/drawing/2010/main" val="0"/>
+                        </a:ext>
+                      </a:extLst>
+                    </a:blip>
+                    <a:srcRect/>
+                    <a:stretch>
+                      <a:fillRect/>
+                    </a:stretch>
+                  </pic:blipFill>
+                  <pic:spPr bwMode="auto">
+                    <a:xfrm>
+                      <a:off x="0" y="0"/>
+                      <a:ext cx="5760720" cy="4196080"/>
+                    </a:xfrm>
+                    <a:prstGeom prst="rect">
+                      <a:avLst/>
+                    </a:prstGeom>
+                    <a:noFill/>
+                    <a:ln>
+                      <a:noFill/>
+                    </a:ln>
+                  </pic:spPr>
+                </pic:pic>
+              </a:graphicData>
+            </a:graphic>
+          </wp:inline>
+        </w:drawing>
+      </w:r>
+    </w:p>
+    <w:p>
+      <w:pPr>
+        <w:rPr>
+          <w:b/>
+          <w:bCs/>
+          <w:sz w:val="22"/>
+          <w:szCs w:val="22"/>
+        </w:rPr>
+      </w:pPr>
     </w:p>
     <w:p>
       <w:pPr>
@@ -775,7 +836,6 @@
           <w:sz w:val="22"/>
           <w:szCs w:val="22"/>
         </w:rPr>
-        <w:lastRenderedPageBreak/>
         <w:t>Die Kernaufgaben des Mikrocontrollers sind:</w:t>
       </w:r>
     </w:p>
@@ -1016,7 +1076,15 @@
           <w:sz w:val="22"/>
           <w:szCs w:val="22"/>
         </w:rPr>
-        <w:t>. Diese persistenten Daten ermöglichen es, Konfigurationen und Zugangs-IDs auch nach einem Neustart des ESP32 zuverlässig zu laden. Änderungen an der Konfiguration oder Zugangsberechtigungen können bequem über ein Webinterface vorgenommen werden.</w:t>
+        <w:t xml:space="preserve">. Diese persistenten Daten ermöglichen es, Konfigurationen und Zugangs-IDs auch nach einem Neustart des ESP32 zuverlässig zu laden. </w:t>
+      </w:r>
+      <w:r>
+        <w:rPr>
+          <w:sz w:val="22"/>
+          <w:szCs w:val="22"/>
+        </w:rPr>
+        <w:lastRenderedPageBreak/>
+        <w:t>Änderungen an der Konfiguration oder Zugangsberechtigungen können bequem über ein Webinterface vorgenommen werden.</w:t>
       </w:r>
     </w:p>
     <w:p>
@@ -1242,14 +1310,7 @@
           <w:sz w:val="22"/>
           <w:szCs w:val="22"/>
         </w:rPr>
-        <w:t xml:space="preserve"> der Daten über MQTT genutzt. </w:t>
-      </w:r>
-      <w:r>
-        <w:rPr>
-          <w:sz w:val="22"/>
-          <w:szCs w:val="22"/>
-        </w:rPr>
-        <w:t xml:space="preserve">Aufgrund der extensiven </w:t>
+        <w:t xml:space="preserve"> der Daten über MQTT genutzt. Aufgrund der extensiven </w:t>
       </w:r>
       <w:proofErr w:type="gramStart"/>
       <w:r>
@@ -2830,7 +2891,6 @@
   <w:style w:type="character" w:default="1" w:styleId="Absatz-Standardschriftart">
     <w:name w:val="Default Paragraph Font"/>
     <w:uiPriority w:val="1"/>
-    <w:semiHidden/>
     <w:unhideWhenUsed/>
   </w:style>
   <w:style w:type="table" w:default="1" w:styleId="NormaleTabelle">

</xml_diff>